<commit_message>
Modificación documento de costes
</commit_message>
<xml_diff>
--- a/D01/Estimación costes.docx
+++ b/D01/Estimación costes.docx
@@ -12,7 +12,6 @@
           <w:szCs w:val="50"/>
         </w:rPr>
       </w:pPr>
-      <w:bookmarkStart w:id="0" w:name="_GoBack"/>
       <w:r>
         <w:rPr>
           <w:rFonts w:asciiTheme="majorHAnsi" w:hAnsiTheme="majorHAnsi" w:cstheme="majorHAnsi"/>
@@ -32,7 +31,6 @@
         <w:t>ostes del proyecto</w:t>
       </w:r>
     </w:p>
-    <w:bookmarkEnd w:id="0"/>
     <w:p>
       <w:pPr>
         <w:jc w:val="center"/>
@@ -83,8 +81,9 @@
         <w:tblLook w:val="04A0" w:firstRow="1" w:lastRow="0" w:firstColumn="1" w:lastColumn="0" w:noHBand="0" w:noVBand="1"/>
       </w:tblPr>
       <w:tblGrid>
-        <w:gridCol w:w="2936"/>
-        <w:gridCol w:w="2939"/>
+        <w:gridCol w:w="2852"/>
+        <w:gridCol w:w="2860"/>
+        <w:gridCol w:w="2782"/>
       </w:tblGrid>
       <w:tr>
         <w:trPr>
@@ -95,7 +94,7 @@
         <w:tc>
           <w:tcPr>
             <w:cnfStyle w:val="001000000000" w:firstRow="0" w:lastRow="0" w:firstColumn="1" w:lastColumn="0" w:oddVBand="0" w:evenVBand="0" w:oddHBand="0" w:evenHBand="0" w:firstRowFirstColumn="0" w:firstRowLastColumn="0" w:lastRowFirstColumn="0" w:lastRowLastColumn="0"/>
-            <w:tcW w:w="2936" w:type="dxa"/>
+            <w:tcW w:w="2852" w:type="dxa"/>
           </w:tcPr>
           <w:p>
             <w:pPr>
@@ -117,7 +116,7 @@
         </w:tc>
         <w:tc>
           <w:tcPr>
-            <w:tcW w:w="2939" w:type="dxa"/>
+            <w:tcW w:w="2860" w:type="dxa"/>
           </w:tcPr>
           <w:p>
             <w:pPr>
@@ -135,6 +134,38 @@
                 <w:szCs w:val="30"/>
               </w:rPr>
               <w:t>Horas empleadas</w:t>
+            </w:r>
+          </w:p>
+        </w:tc>
+        <w:tc>
+          <w:tcPr>
+            <w:tcW w:w="2782" w:type="dxa"/>
+          </w:tcPr>
+          <w:p>
+            <w:pPr>
+              <w:pStyle w:val="Sinespaciado"/>
+              <w:jc w:val="center"/>
+              <w:cnfStyle w:val="100000000000" w:firstRow="1" w:lastRow="0" w:firstColumn="0" w:lastColumn="0" w:oddVBand="0" w:evenVBand="0" w:oddHBand="0" w:evenHBand="0" w:firstRowFirstColumn="0" w:firstRowLastColumn="0" w:lastRowFirstColumn="0" w:lastRowLastColumn="0"/>
+              <w:rPr>
+                <w:sz w:val="30"/>
+                <w:szCs w:val="30"/>
+              </w:rPr>
+            </w:pPr>
+            <w:proofErr w:type="spellStart"/>
+            <w:r>
+              <w:rPr>
+                <w:sz w:val="30"/>
+                <w:szCs w:val="30"/>
+              </w:rPr>
+              <w:t>Presup</w:t>
+            </w:r>
+            <w:proofErr w:type="spellEnd"/>
+            <w:r>
+              <w:rPr>
+                <w:sz w:val="30"/>
+                <w:szCs w:val="30"/>
+              </w:rPr>
+              <w:t xml:space="preserve"> consumido</w:t>
             </w:r>
           </w:p>
         </w:tc>
@@ -148,7 +179,7 @@
         <w:tc>
           <w:tcPr>
             <w:cnfStyle w:val="001000000000" w:firstRow="0" w:lastRow="0" w:firstColumn="1" w:lastColumn="0" w:oddVBand="0" w:evenVBand="0" w:oddHBand="0" w:evenHBand="0" w:firstRowFirstColumn="0" w:firstRowLastColumn="0" w:lastRowFirstColumn="0" w:lastRowLastColumn="0"/>
-            <w:tcW w:w="2936" w:type="dxa"/>
+            <w:tcW w:w="2852" w:type="dxa"/>
           </w:tcPr>
           <w:p>
             <w:pPr>
@@ -162,7 +193,7 @@
         </w:tc>
         <w:tc>
           <w:tcPr>
-            <w:tcW w:w="2939" w:type="dxa"/>
+            <w:tcW w:w="2860" w:type="dxa"/>
           </w:tcPr>
           <w:p>
             <w:pPr>
@@ -173,6 +204,18 @@
             <w:r>
               <w:t>5h</w:t>
             </w:r>
+          </w:p>
+        </w:tc>
+        <w:tc>
+          <w:tcPr>
+            <w:tcW w:w="2782" w:type="dxa"/>
+          </w:tcPr>
+          <w:p>
+            <w:pPr>
+              <w:pStyle w:val="Sinespaciado"/>
+              <w:jc w:val="center"/>
+              <w:cnfStyle w:val="000000100000" w:firstRow="0" w:lastRow="0" w:firstColumn="0" w:lastColumn="0" w:oddVBand="0" w:evenVBand="0" w:oddHBand="1" w:evenHBand="0" w:firstRowFirstColumn="0" w:firstRowLastColumn="0" w:lastRowFirstColumn="0" w:lastRowLastColumn="0"/>
+            </w:pPr>
           </w:p>
         </w:tc>
       </w:tr>
@@ -184,7 +227,7 @@
         <w:tc>
           <w:tcPr>
             <w:cnfStyle w:val="001000000000" w:firstRow="0" w:lastRow="0" w:firstColumn="1" w:lastColumn="0" w:oddVBand="0" w:evenVBand="0" w:oddHBand="0" w:evenHBand="0" w:firstRowFirstColumn="0" w:firstRowLastColumn="0" w:lastRowFirstColumn="0" w:lastRowLastColumn="0"/>
-            <w:tcW w:w="2936" w:type="dxa"/>
+            <w:tcW w:w="2852" w:type="dxa"/>
           </w:tcPr>
           <w:p>
             <w:pPr>
@@ -198,7 +241,7 @@
         </w:tc>
         <w:tc>
           <w:tcPr>
-            <w:tcW w:w="2939" w:type="dxa"/>
+            <w:tcW w:w="2860" w:type="dxa"/>
           </w:tcPr>
           <w:p>
             <w:pPr>
@@ -209,6 +252,18 @@
             <w:r>
               <w:t>1,5h</w:t>
             </w:r>
+          </w:p>
+        </w:tc>
+        <w:tc>
+          <w:tcPr>
+            <w:tcW w:w="2782" w:type="dxa"/>
+          </w:tcPr>
+          <w:p>
+            <w:pPr>
+              <w:pStyle w:val="Sinespaciado"/>
+              <w:jc w:val="center"/>
+              <w:cnfStyle w:val="000000000000" w:firstRow="0" w:lastRow="0" w:firstColumn="0" w:lastColumn="0" w:oddVBand="0" w:evenVBand="0" w:oddHBand="0" w:evenHBand="0" w:firstRowFirstColumn="0" w:firstRowLastColumn="0" w:lastRowFirstColumn="0" w:lastRowLastColumn="0"/>
+            </w:pPr>
           </w:p>
         </w:tc>
       </w:tr>
@@ -221,7 +276,7 @@
         <w:tc>
           <w:tcPr>
             <w:cnfStyle w:val="001000000000" w:firstRow="0" w:lastRow="0" w:firstColumn="1" w:lastColumn="0" w:oddVBand="0" w:evenVBand="0" w:oddHBand="0" w:evenHBand="0" w:firstRowFirstColumn="0" w:firstRowLastColumn="0" w:lastRowFirstColumn="0" w:lastRowLastColumn="0"/>
-            <w:tcW w:w="2936" w:type="dxa"/>
+            <w:tcW w:w="2852" w:type="dxa"/>
           </w:tcPr>
           <w:p>
             <w:pPr>
@@ -235,7 +290,7 @@
         </w:tc>
         <w:tc>
           <w:tcPr>
-            <w:tcW w:w="2939" w:type="dxa"/>
+            <w:tcW w:w="2860" w:type="dxa"/>
           </w:tcPr>
           <w:p>
             <w:pPr>
@@ -244,8 +299,23 @@
               <w:cnfStyle w:val="000000100000" w:firstRow="0" w:lastRow="0" w:firstColumn="0" w:lastColumn="0" w:oddVBand="0" w:evenVBand="0" w:oddHBand="1" w:evenHBand="0" w:firstRowFirstColumn="0" w:firstRowLastColumn="0" w:lastRowFirstColumn="0" w:lastRowLastColumn="0"/>
             </w:pPr>
             <w:r>
-              <w:t>10h</w:t>
-            </w:r>
+              <w:t>5</w:t>
+            </w:r>
+            <w:r>
+              <w:t>h</w:t>
+            </w:r>
+          </w:p>
+        </w:tc>
+        <w:tc>
+          <w:tcPr>
+            <w:tcW w:w="2782" w:type="dxa"/>
+          </w:tcPr>
+          <w:p>
+            <w:pPr>
+              <w:pStyle w:val="Sinespaciado"/>
+              <w:jc w:val="center"/>
+              <w:cnfStyle w:val="000000100000" w:firstRow="0" w:lastRow="0" w:firstColumn="0" w:lastColumn="0" w:oddVBand="0" w:evenVBand="0" w:oddHBand="1" w:evenHBand="0" w:firstRowFirstColumn="0" w:firstRowLastColumn="0" w:lastRowFirstColumn="0" w:lastRowLastColumn="0"/>
+            </w:pPr>
           </w:p>
         </w:tc>
       </w:tr>
@@ -257,7 +327,7 @@
         <w:tc>
           <w:tcPr>
             <w:cnfStyle w:val="001000000000" w:firstRow="0" w:lastRow="0" w:firstColumn="1" w:lastColumn="0" w:oddVBand="0" w:evenVBand="0" w:oddHBand="0" w:evenHBand="0" w:firstRowFirstColumn="0" w:firstRowLastColumn="0" w:lastRowFirstColumn="0" w:lastRowLastColumn="0"/>
-            <w:tcW w:w="2936" w:type="dxa"/>
+            <w:tcW w:w="2852" w:type="dxa"/>
           </w:tcPr>
           <w:p>
             <w:pPr>
@@ -271,7 +341,7 @@
         </w:tc>
         <w:tc>
           <w:tcPr>
-            <w:tcW w:w="2939" w:type="dxa"/>
+            <w:tcW w:w="2860" w:type="dxa"/>
           </w:tcPr>
           <w:p>
             <w:pPr>
@@ -280,8 +350,23 @@
               <w:cnfStyle w:val="000000000000" w:firstRow="0" w:lastRow="0" w:firstColumn="0" w:lastColumn="0" w:oddVBand="0" w:evenVBand="0" w:oddHBand="0" w:evenHBand="0" w:firstRowFirstColumn="0" w:firstRowLastColumn="0" w:lastRowFirstColumn="0" w:lastRowLastColumn="0"/>
             </w:pPr>
             <w:r>
-              <w:t>15h</w:t>
-            </w:r>
+              <w:t>5</w:t>
+            </w:r>
+            <w:r>
+              <w:t>h</w:t>
+            </w:r>
+          </w:p>
+        </w:tc>
+        <w:tc>
+          <w:tcPr>
+            <w:tcW w:w="2782" w:type="dxa"/>
+          </w:tcPr>
+          <w:p>
+            <w:pPr>
+              <w:pStyle w:val="Sinespaciado"/>
+              <w:jc w:val="center"/>
+              <w:cnfStyle w:val="000000000000" w:firstRow="0" w:lastRow="0" w:firstColumn="0" w:lastColumn="0" w:oddVBand="0" w:evenVBand="0" w:oddHBand="0" w:evenHBand="0" w:firstRowFirstColumn="0" w:firstRowLastColumn="0" w:lastRowFirstColumn="0" w:lastRowLastColumn="0"/>
+            </w:pPr>
           </w:p>
         </w:tc>
       </w:tr>
@@ -294,7 +379,7 @@
         <w:tc>
           <w:tcPr>
             <w:cnfStyle w:val="001000000000" w:firstRow="0" w:lastRow="0" w:firstColumn="1" w:lastColumn="0" w:oddVBand="0" w:evenVBand="0" w:oddHBand="0" w:evenHBand="0" w:firstRowFirstColumn="0" w:firstRowLastColumn="0" w:lastRowFirstColumn="0" w:lastRowLastColumn="0"/>
-            <w:tcW w:w="2936" w:type="dxa"/>
+            <w:tcW w:w="2852" w:type="dxa"/>
           </w:tcPr>
           <w:p>
             <w:pPr>
@@ -308,7 +393,7 @@
         </w:tc>
         <w:tc>
           <w:tcPr>
-            <w:tcW w:w="2939" w:type="dxa"/>
+            <w:tcW w:w="2860" w:type="dxa"/>
           </w:tcPr>
           <w:p>
             <w:pPr>
@@ -319,6 +404,18 @@
             <w:r>
               <w:t>25h</w:t>
             </w:r>
+          </w:p>
+        </w:tc>
+        <w:tc>
+          <w:tcPr>
+            <w:tcW w:w="2782" w:type="dxa"/>
+          </w:tcPr>
+          <w:p>
+            <w:pPr>
+              <w:pStyle w:val="Sinespaciado"/>
+              <w:jc w:val="center"/>
+              <w:cnfStyle w:val="000000100000" w:firstRow="0" w:lastRow="0" w:firstColumn="0" w:lastColumn="0" w:oddVBand="0" w:evenVBand="0" w:oddHBand="1" w:evenHBand="0" w:firstRowFirstColumn="0" w:firstRowLastColumn="0" w:lastRowFirstColumn="0" w:lastRowLastColumn="0"/>
+            </w:pPr>
           </w:p>
         </w:tc>
       </w:tr>
@@ -330,7 +427,7 @@
         <w:tc>
           <w:tcPr>
             <w:cnfStyle w:val="001000000000" w:firstRow="0" w:lastRow="0" w:firstColumn="1" w:lastColumn="0" w:oddVBand="0" w:evenVBand="0" w:oddHBand="0" w:evenHBand="0" w:firstRowFirstColumn="0" w:firstRowLastColumn="0" w:lastRowFirstColumn="0" w:lastRowLastColumn="0"/>
-            <w:tcW w:w="2936" w:type="dxa"/>
+            <w:tcW w:w="2852" w:type="dxa"/>
           </w:tcPr>
           <w:p>
             <w:pPr>
@@ -344,7 +441,7 @@
         </w:tc>
         <w:tc>
           <w:tcPr>
-            <w:tcW w:w="2939" w:type="dxa"/>
+            <w:tcW w:w="2860" w:type="dxa"/>
           </w:tcPr>
           <w:p>
             <w:pPr>
@@ -355,6 +452,18 @@
             <w:r>
               <w:t>50h</w:t>
             </w:r>
+          </w:p>
+        </w:tc>
+        <w:tc>
+          <w:tcPr>
+            <w:tcW w:w="2782" w:type="dxa"/>
+          </w:tcPr>
+          <w:p>
+            <w:pPr>
+              <w:pStyle w:val="Sinespaciado"/>
+              <w:jc w:val="center"/>
+              <w:cnfStyle w:val="000000000000" w:firstRow="0" w:lastRow="0" w:firstColumn="0" w:lastColumn="0" w:oddVBand="0" w:evenVBand="0" w:oddHBand="0" w:evenHBand="0" w:firstRowFirstColumn="0" w:firstRowLastColumn="0" w:lastRowFirstColumn="0" w:lastRowLastColumn="0"/>
+            </w:pPr>
           </w:p>
         </w:tc>
       </w:tr>
@@ -367,7 +476,7 @@
         <w:tc>
           <w:tcPr>
             <w:cnfStyle w:val="001000000000" w:firstRow="0" w:lastRow="0" w:firstColumn="1" w:lastColumn="0" w:oddVBand="0" w:evenVBand="0" w:oddHBand="0" w:evenHBand="0" w:firstRowFirstColumn="0" w:firstRowLastColumn="0" w:lastRowFirstColumn="0" w:lastRowLastColumn="0"/>
-            <w:tcW w:w="2936" w:type="dxa"/>
+            <w:tcW w:w="2852" w:type="dxa"/>
           </w:tcPr>
           <w:p>
             <w:pPr>
@@ -381,7 +490,7 @@
         </w:tc>
         <w:tc>
           <w:tcPr>
-            <w:tcW w:w="2939" w:type="dxa"/>
+            <w:tcW w:w="2860" w:type="dxa"/>
           </w:tcPr>
           <w:p>
             <w:pPr>
@@ -390,10 +499,124 @@
               <w:cnfStyle w:val="000000100000" w:firstRow="0" w:lastRow="0" w:firstColumn="0" w:lastColumn="0" w:oddVBand="0" w:evenVBand="0" w:oddHBand="1" w:evenHBand="0" w:firstRowFirstColumn="0" w:firstRowLastColumn="0" w:lastRowFirstColumn="0" w:lastRowLastColumn="0"/>
             </w:pPr>
             <w:r>
-              <w:t>30h</w:t>
-            </w:r>
-          </w:p>
-        </w:tc>
+              <w:t>15</w:t>
+            </w:r>
+            <w:r>
+              <w:t>h</w:t>
+            </w:r>
+          </w:p>
+        </w:tc>
+        <w:tc>
+          <w:tcPr>
+            <w:tcW w:w="2782" w:type="dxa"/>
+          </w:tcPr>
+          <w:p>
+            <w:pPr>
+              <w:pStyle w:val="Sinespaciado"/>
+              <w:jc w:val="center"/>
+              <w:cnfStyle w:val="000000100000" w:firstRow="0" w:lastRow="0" w:firstColumn="0" w:lastColumn="0" w:oddVBand="0" w:evenVBand="0" w:oddHBand="1" w:evenHBand="0" w:firstRowFirstColumn="0" w:firstRowLastColumn="0" w:lastRowFirstColumn="0" w:lastRowLastColumn="0"/>
+            </w:pPr>
+          </w:p>
+        </w:tc>
+      </w:tr>
+      <w:tr>
+        <w:trPr>
+          <w:trHeight w:val="262"/>
+          <w:jc w:val="center"/>
+        </w:trPr>
+        <w:tc>
+          <w:tcPr>
+            <w:cnfStyle w:val="001000000000" w:firstRow="0" w:lastRow="0" w:firstColumn="1" w:lastColumn="0" w:oddVBand="0" w:evenVBand="0" w:oddHBand="0" w:evenHBand="0" w:firstRowFirstColumn="0" w:firstRowLastColumn="0" w:lastRowFirstColumn="0" w:lastRowLastColumn="0"/>
+            <w:tcW w:w="2852" w:type="dxa"/>
+          </w:tcPr>
+          <w:p>
+            <w:pPr>
+              <w:pStyle w:val="Sinespaciado"/>
+              <w:jc w:val="center"/>
+            </w:pPr>
+            <w:r>
+              <w:t>Reuniones</w:t>
+            </w:r>
+          </w:p>
+        </w:tc>
+        <w:tc>
+          <w:tcPr>
+            <w:tcW w:w="2860" w:type="dxa"/>
+          </w:tcPr>
+          <w:p>
+            <w:pPr>
+              <w:pStyle w:val="Sinespaciado"/>
+              <w:jc w:val="center"/>
+              <w:cnfStyle w:val="000000000000" w:firstRow="0" w:lastRow="0" w:firstColumn="0" w:lastColumn="0" w:oddVBand="0" w:evenVBand="0" w:oddHBand="0" w:evenHBand="0" w:firstRowFirstColumn="0" w:firstRowLastColumn="0" w:lastRowFirstColumn="0" w:lastRowLastColumn="0"/>
+            </w:pPr>
+            <w:r>
+              <w:t>32h</w:t>
+            </w:r>
+          </w:p>
+        </w:tc>
+        <w:tc>
+          <w:tcPr>
+            <w:tcW w:w="2782" w:type="dxa"/>
+          </w:tcPr>
+          <w:p>
+            <w:pPr>
+              <w:pStyle w:val="Sinespaciado"/>
+              <w:jc w:val="center"/>
+              <w:cnfStyle w:val="000000000000" w:firstRow="0" w:lastRow="0" w:firstColumn="0" w:lastColumn="0" w:oddVBand="0" w:evenVBand="0" w:oddHBand="0" w:evenHBand="0" w:firstRowFirstColumn="0" w:firstRowLastColumn="0" w:lastRowFirstColumn="0" w:lastRowLastColumn="0"/>
+            </w:pPr>
+          </w:p>
+        </w:tc>
+      </w:tr>
+      <w:tr>
+        <w:trPr>
+          <w:cnfStyle w:val="000000100000" w:firstRow="0" w:lastRow="0" w:firstColumn="0" w:lastColumn="0" w:oddVBand="0" w:evenVBand="0" w:oddHBand="1" w:evenHBand="0" w:firstRowFirstColumn="0" w:firstRowLastColumn="0" w:lastRowFirstColumn="0" w:lastRowLastColumn="0"/>
+          <w:trHeight w:val="262"/>
+          <w:jc w:val="center"/>
+        </w:trPr>
+        <w:tc>
+          <w:tcPr>
+            <w:cnfStyle w:val="001000000000" w:firstRow="0" w:lastRow="0" w:firstColumn="1" w:lastColumn="0" w:oddVBand="0" w:evenVBand="0" w:oddHBand="0" w:evenHBand="0" w:firstRowFirstColumn="0" w:firstRowLastColumn="0" w:lastRowFirstColumn="0" w:lastRowLastColumn="0"/>
+            <w:tcW w:w="2852" w:type="dxa"/>
+          </w:tcPr>
+          <w:p>
+            <w:pPr>
+              <w:pStyle w:val="Sinespaciado"/>
+              <w:jc w:val="center"/>
+            </w:pPr>
+            <w:r>
+              <w:t>Clases de teoría</w:t>
+            </w:r>
+          </w:p>
+        </w:tc>
+        <w:tc>
+          <w:tcPr>
+            <w:tcW w:w="2860" w:type="dxa"/>
+          </w:tcPr>
+          <w:p>
+            <w:pPr>
+              <w:pStyle w:val="Sinespaciado"/>
+              <w:jc w:val="center"/>
+              <w:cnfStyle w:val="000000100000" w:firstRow="0" w:lastRow="0" w:firstColumn="0" w:lastColumn="0" w:oddVBand="0" w:evenVBand="0" w:oddHBand="1" w:evenHBand="0" w:firstRowFirstColumn="0" w:firstRowLastColumn="0" w:lastRowFirstColumn="0" w:lastRowLastColumn="0"/>
+            </w:pPr>
+            <w:r>
+              <w:t>24h</w:t>
+            </w:r>
+          </w:p>
+        </w:tc>
+        <w:tc>
+          <w:tcPr>
+            <w:tcW w:w="2782" w:type="dxa"/>
+          </w:tcPr>
+          <w:p>
+            <w:pPr>
+              <w:pStyle w:val="Sinespaciado"/>
+              <w:jc w:val="center"/>
+              <w:cnfStyle w:val="000000100000" w:firstRow="0" w:lastRow="0" w:firstColumn="0" w:lastColumn="0" w:oddVBand="0" w:evenVBand="0" w:oddHBand="1" w:evenHBand="0" w:firstRowFirstColumn="0" w:firstRowLastColumn="0" w:lastRowFirstColumn="0" w:lastRowLastColumn="0"/>
+            </w:pPr>
+          </w:p>
+        </w:tc>
+        <w:bookmarkStart w:id="0" w:name="_GoBack"/>
+        <w:bookmarkEnd w:id="0"/>
       </w:tr>
       <w:tr>
         <w:trPr>
@@ -403,7 +626,7 @@
         <w:tc>
           <w:tcPr>
             <w:cnfStyle w:val="001000000000" w:firstRow="0" w:lastRow="0" w:firstColumn="1" w:lastColumn="0" w:oddVBand="0" w:evenVBand="0" w:oddHBand="0" w:evenHBand="0" w:firstRowFirstColumn="0" w:firstRowLastColumn="0" w:lastRowFirstColumn="0" w:lastRowLastColumn="0"/>
-            <w:tcW w:w="2936" w:type="dxa"/>
+            <w:tcW w:w="2852" w:type="dxa"/>
           </w:tcPr>
           <w:p>
             <w:pPr>
@@ -422,7 +645,7 @@
         </w:tc>
         <w:tc>
           <w:tcPr>
-            <w:tcW w:w="2939" w:type="dxa"/>
+            <w:tcW w:w="2860" w:type="dxa"/>
           </w:tcPr>
           <w:p>
             <w:pPr>
@@ -431,8 +654,26 @@
               <w:cnfStyle w:val="000000000000" w:firstRow="0" w:lastRow="0" w:firstColumn="0" w:lastColumn="0" w:oddVBand="0" w:evenVBand="0" w:oddHBand="0" w:evenHBand="0" w:firstRowFirstColumn="0" w:firstRowLastColumn="0" w:lastRowFirstColumn="0" w:lastRowLastColumn="0"/>
             </w:pPr>
             <w:r>
-              <w:t>136,5h (140h)</w:t>
-            </w:r>
+              <w:t>1</w:t>
+            </w:r>
+            <w:r>
+              <w:t>62</w:t>
+            </w:r>
+            <w:r>
+              <w:t>,5h (140h)</w:t>
+            </w:r>
+          </w:p>
+        </w:tc>
+        <w:tc>
+          <w:tcPr>
+            <w:tcW w:w="2782" w:type="dxa"/>
+          </w:tcPr>
+          <w:p>
+            <w:pPr>
+              <w:pStyle w:val="Sinespaciado"/>
+              <w:jc w:val="center"/>
+              <w:cnfStyle w:val="000000000000" w:firstRow="0" w:lastRow="0" w:firstColumn="0" w:lastColumn="0" w:oddVBand="0" w:evenVBand="0" w:oddHBand="0" w:evenHBand="0" w:firstRowFirstColumn="0" w:firstRowLastColumn="0" w:lastRowFirstColumn="0" w:lastRowLastColumn="0"/>
+            </w:pPr>
           </w:p>
         </w:tc>
       </w:tr>
@@ -440,7 +681,19 @@
     <w:p/>
     <w:p>
       <w:r>
-        <w:t>Puesto que de este proyecto ya poseemos los requisitos, hemos descontado el tiempo de reunión con el cliente, que normalmente serían unas 10h entre reuniones, opiniones de los mockups y la aceptación de la futura aplicación.</w:t>
+        <w:t xml:space="preserve">Puesto que de este proyecto ya poseemos los requisitos, hemos descontado el tiempo de reunión con el cliente, que normalmente serían unas </w:t>
+      </w:r>
+      <w:r>
+        <w:t>3</w:t>
+      </w:r>
+      <w:r>
+        <w:t xml:space="preserve">h </w:t>
+      </w:r>
+      <w:r>
+        <w:t>por cada reunión</w:t>
+      </w:r>
+      <w:r>
+        <w:t>, opiniones de los mockups y la aceptación de la futura aplicación.</w:t>
       </w:r>
     </w:p>
     <w:p/>
@@ -1793,7 +2046,7 @@
 </file>
 
 <file path=customXml/itemProps1.xml><?xml version="1.0" encoding="utf-8"?>
-<ds:datastoreItem xmlns:ds="http://schemas.openxmlformats.org/officeDocument/2006/customXml" ds:itemID="{E9781C39-4362-420B-908A-E49A29713FEB}">
+<ds:datastoreItem xmlns:ds="http://schemas.openxmlformats.org/officeDocument/2006/customXml" ds:itemID="{C8544D91-0E46-4B57-9A06-CD0FBC2C1196}">
   <ds:schemaRefs>
     <ds:schemaRef ds:uri="http://schemas.openxmlformats.org/officeDocument/2006/bibliography"/>
   </ds:schemaRefs>

</xml_diff>

<commit_message>
Enrolement con objeto formulario funciona
</commit_message>
<xml_diff>
--- a/D01/Estimación costes.docx
+++ b/D01/Estimación costes.docx
@@ -110,7 +110,23 @@
                 <w:sz w:val="30"/>
                 <w:szCs w:val="30"/>
               </w:rPr>
-              <w:t>Parte del proyecto</w:t>
+              <w:t>Parte</w:t>
+            </w:r>
+            <w:r>
+              <w:rPr>
+                <w:sz w:val="30"/>
+                <w:szCs w:val="30"/>
+              </w:rPr>
+              <w:t>s</w:t>
+            </w:r>
+            <w:bookmarkStart w:id="0" w:name="_GoBack"/>
+            <w:bookmarkEnd w:id="0"/>
+            <w:r>
+              <w:rPr>
+                <w:sz w:val="30"/>
+                <w:szCs w:val="30"/>
+              </w:rPr>
+              <w:t xml:space="preserve"> del proyecto</w:t>
             </w:r>
           </w:p>
         </w:tc>
@@ -151,7 +167,6 @@
                 <w:szCs w:val="30"/>
               </w:rPr>
             </w:pPr>
-            <w:proofErr w:type="spellStart"/>
             <w:r>
               <w:rPr>
                 <w:sz w:val="30"/>
@@ -159,13 +174,12 @@
               </w:rPr>
               <w:t>Presup</w:t>
             </w:r>
-            <w:proofErr w:type="spellEnd"/>
             <w:r>
               <w:rPr>
                 <w:sz w:val="30"/>
                 <w:szCs w:val="30"/>
               </w:rPr>
-              <w:t xml:space="preserve"> consumido</w:t>
+              <w:t>uesto</w:t>
             </w:r>
           </w:p>
         </w:tc>
@@ -216,6 +230,9 @@
               <w:jc w:val="center"/>
               <w:cnfStyle w:val="000000100000" w:firstRow="0" w:lastRow="0" w:firstColumn="0" w:lastColumn="0" w:oddVBand="0" w:evenVBand="0" w:oddHBand="1" w:evenHBand="0" w:firstRowFirstColumn="0" w:firstRowLastColumn="0" w:lastRowFirstColumn="0" w:lastRowLastColumn="0"/>
             </w:pPr>
+            <w:r>
+              <w:t>14x5</w:t>
+            </w:r>
           </w:p>
         </w:tc>
       </w:tr>
@@ -264,6 +281,9 @@
               <w:jc w:val="center"/>
               <w:cnfStyle w:val="000000000000" w:firstRow="0" w:lastRow="0" w:firstColumn="0" w:lastColumn="0" w:oddVBand="0" w:evenVBand="0" w:oddHBand="0" w:evenHBand="0" w:firstRowFirstColumn="0" w:firstRowLastColumn="0" w:lastRowFirstColumn="0" w:lastRowLastColumn="0"/>
             </w:pPr>
+            <w:r>
+              <w:t>14x1.5</w:t>
+            </w:r>
           </w:p>
         </w:tc>
       </w:tr>
@@ -316,6 +336,9 @@
               <w:jc w:val="center"/>
               <w:cnfStyle w:val="000000100000" w:firstRow="0" w:lastRow="0" w:firstColumn="0" w:lastColumn="0" w:oddVBand="0" w:evenVBand="0" w:oddHBand="1" w:evenHBand="0" w:firstRowFirstColumn="0" w:firstRowLastColumn="0" w:lastRowFirstColumn="0" w:lastRowLastColumn="0"/>
             </w:pPr>
+            <w:r>
+              <w:t>14x5</w:t>
+            </w:r>
           </w:p>
         </w:tc>
       </w:tr>
@@ -367,6 +390,9 @@
               <w:jc w:val="center"/>
               <w:cnfStyle w:val="000000000000" w:firstRow="0" w:lastRow="0" w:firstColumn="0" w:lastColumn="0" w:oddVBand="0" w:evenVBand="0" w:oddHBand="0" w:evenHBand="0" w:firstRowFirstColumn="0" w:firstRowLastColumn="0" w:lastRowFirstColumn="0" w:lastRowLastColumn="0"/>
             </w:pPr>
+            <w:r>
+              <w:t>14x5</w:t>
+            </w:r>
           </w:p>
         </w:tc>
       </w:tr>
@@ -416,6 +442,9 @@
               <w:jc w:val="center"/>
               <w:cnfStyle w:val="000000100000" w:firstRow="0" w:lastRow="0" w:firstColumn="0" w:lastColumn="0" w:oddVBand="0" w:evenVBand="0" w:oddHBand="1" w:evenHBand="0" w:firstRowFirstColumn="0" w:firstRowLastColumn="0" w:lastRowFirstColumn="0" w:lastRowLastColumn="0"/>
             </w:pPr>
+            <w:r>
+              <w:t>14x25</w:t>
+            </w:r>
           </w:p>
         </w:tc>
       </w:tr>
@@ -464,6 +493,9 @@
               <w:jc w:val="center"/>
               <w:cnfStyle w:val="000000000000" w:firstRow="0" w:lastRow="0" w:firstColumn="0" w:lastColumn="0" w:oddVBand="0" w:evenVBand="0" w:oddHBand="0" w:evenHBand="0" w:firstRowFirstColumn="0" w:firstRowLastColumn="0" w:lastRowFirstColumn="0" w:lastRowLastColumn="0"/>
             </w:pPr>
+            <w:r>
+              <w:t>14x50</w:t>
+            </w:r>
           </w:p>
         </w:tc>
       </w:tr>
@@ -499,7 +531,10 @@
               <w:cnfStyle w:val="000000100000" w:firstRow="0" w:lastRow="0" w:firstColumn="0" w:lastColumn="0" w:oddVBand="0" w:evenVBand="0" w:oddHBand="1" w:evenHBand="0" w:firstRowFirstColumn="0" w:firstRowLastColumn="0" w:lastRowFirstColumn="0" w:lastRowLastColumn="0"/>
             </w:pPr>
             <w:r>
-              <w:t>15</w:t>
+              <w:t>1</w:t>
+            </w:r>
+            <w:r>
+              <w:t>0</w:t>
             </w:r>
             <w:r>
               <w:t>h</w:t>
@@ -516,6 +551,9 @@
               <w:jc w:val="center"/>
               <w:cnfStyle w:val="000000100000" w:firstRow="0" w:lastRow="0" w:firstColumn="0" w:lastColumn="0" w:oddVBand="0" w:evenVBand="0" w:oddHBand="1" w:evenHBand="0" w:firstRowFirstColumn="0" w:firstRowLastColumn="0" w:lastRowFirstColumn="0" w:lastRowLastColumn="0"/>
             </w:pPr>
+            <w:r>
+              <w:t>14x10</w:t>
+            </w:r>
           </w:p>
         </w:tc>
       </w:tr>
@@ -564,6 +602,9 @@
               <w:jc w:val="center"/>
               <w:cnfStyle w:val="000000000000" w:firstRow="0" w:lastRow="0" w:firstColumn="0" w:lastColumn="0" w:oddVBand="0" w:evenVBand="0" w:oddHBand="0" w:evenHBand="0" w:firstRowFirstColumn="0" w:firstRowLastColumn="0" w:lastRowFirstColumn="0" w:lastRowLastColumn="0"/>
             </w:pPr>
+            <w:r>
+              <w:t>14x32</w:t>
+            </w:r>
           </w:p>
         </w:tc>
       </w:tr>
@@ -613,10 +654,11 @@
               <w:jc w:val="center"/>
               <w:cnfStyle w:val="000000100000" w:firstRow="0" w:lastRow="0" w:firstColumn="0" w:lastColumn="0" w:oddVBand="0" w:evenVBand="0" w:oddHBand="1" w:evenHBand="0" w:firstRowFirstColumn="0" w:firstRowLastColumn="0" w:lastRowFirstColumn="0" w:lastRowLastColumn="0"/>
             </w:pPr>
-          </w:p>
-        </w:tc>
-        <w:bookmarkStart w:id="0" w:name="_GoBack"/>
-        <w:bookmarkEnd w:id="0"/>
+            <w:r>
+              <w:t>14x24</w:t>
+            </w:r>
+          </w:p>
+        </w:tc>
       </w:tr>
       <w:tr>
         <w:trPr>
@@ -657,10 +699,10 @@
               <w:t>1</w:t>
             </w:r>
             <w:r>
-              <w:t>62</w:t>
-            </w:r>
-            <w:r>
-              <w:t>,5h (140h)</w:t>
+              <w:t>57</w:t>
+            </w:r>
+            <w:r>
+              <w:t xml:space="preserve">,5h </w:t>
             </w:r>
           </w:p>
         </w:tc>
@@ -674,37 +716,15 @@
               <w:jc w:val="center"/>
               <w:cnfStyle w:val="000000000000" w:firstRow="0" w:lastRow="0" w:firstColumn="0" w:lastColumn="0" w:oddVBand="0" w:evenVBand="0" w:oddHBand="0" w:evenHBand="0" w:firstRowFirstColumn="0" w:firstRowLastColumn="0" w:lastRowFirstColumn="0" w:lastRowLastColumn="0"/>
             </w:pPr>
+            <w:r>
+              <w:t>2205€</w:t>
+            </w:r>
           </w:p>
         </w:tc>
       </w:tr>
     </w:tbl>
     <w:p/>
-    <w:p>
-      <w:r>
-        <w:t xml:space="preserve">Puesto que de este proyecto ya poseemos los requisitos, hemos descontado el tiempo de reunión con el cliente, que normalmente serían unas </w:t>
-      </w:r>
-      <w:r>
-        <w:t>3</w:t>
-      </w:r>
-      <w:r>
-        <w:t xml:space="preserve">h </w:t>
-      </w:r>
-      <w:r>
-        <w:t>por cada reunión</w:t>
-      </w:r>
-      <w:r>
-        <w:t>, opiniones de los mockups y la aceptación de la futura aplicación.</w:t>
-      </w:r>
-    </w:p>
     <w:p/>
-    <w:p>
-      <w:r>
-        <w:t xml:space="preserve">Como tampoco disponemos de un presupuesto base impuesto por el cliente, no </w:t>
-      </w:r>
-      <w:r>
-        <w:t>tenemos imposiciones en cuanto a horas trabajadas.</w:t>
-      </w:r>
-    </w:p>
     <w:sectPr>
       <w:pgSz w:w="11906" w:h="16838"/>
       <w:pgMar w:top="1417" w:right="1701" w:bottom="1417" w:left="1701" w:header="708" w:footer="708" w:gutter="0"/>
@@ -2046,7 +2066,7 @@
 </file>
 
 <file path=customXml/itemProps1.xml><?xml version="1.0" encoding="utf-8"?>
-<ds:datastoreItem xmlns:ds="http://schemas.openxmlformats.org/officeDocument/2006/customXml" ds:itemID="{C8544D91-0E46-4B57-9A06-CD0FBC2C1196}">
+<ds:datastoreItem xmlns:ds="http://schemas.openxmlformats.org/officeDocument/2006/customXml" ds:itemID="{FB320A4F-496C-4357-A4DD-64874F5CDF7F}">
   <ds:schemaRefs>
     <ds:schemaRef ds:uri="http://schemas.openxmlformats.org/officeDocument/2006/bibliography"/>
   </ds:schemaRefs>

</xml_diff>